<commit_message>
Epic 1 - update Veronika Vasylyk
</commit_message>
<xml_diff>
--- a/ai_14/veronika_vasylyk/epic_1/calculations_practice_work_task_1_veronika_vasylyk.docx
+++ b/ai_14/veronika_vasylyk/epic_1/calculations_practice_work_task_1_veronika_vasylyk.docx
@@ -42,68 +42,24 @@
           <w:szCs w:val="28"/>
           <w:lang w:val="en-GB"/>
         </w:rPr>
-        <w:t xml:space="preserve">x=26 </w:t>
-      </w:r>
-    </w:p>
-    <w:p>
-      <w:pPr>
-        <w:ind w:left="360"/>
-        <w:rPr>
-          <w:rFonts w:ascii="Times New Roman" w:hAnsi="Times New Roman" w:cs="Times New Roman"/>
-          <w:sz w:val="28"/>
-          <w:szCs w:val="28"/>
-          <w:lang w:val="en-GB"/>
-        </w:rPr>
-      </w:pPr>
-      <w:r>
-        <w:rPr>
-          <w:rFonts w:ascii="Times New Roman" w:hAnsi="Times New Roman" w:cs="Times New Roman"/>
-          <w:sz w:val="28"/>
-          <w:szCs w:val="28"/>
-          <w:lang w:val="en-GB"/>
-        </w:rPr>
-        <w:drawing>
-          <wp:inline distT="0" distB="0" distL="0" distR="0" wp14:anchorId="4CD8FD8C" wp14:editId="3B83CAF6">
-            <wp:extent cx="1880235" cy="2114549"/>
-            <wp:effectExtent l="0" t="0" r="5715" b="635"/>
-            <wp:docPr id="5" name="Рисунок 5"/>
-            <wp:cNvGraphicFramePr>
-              <a:graphicFrameLocks xmlns:a="http://schemas.openxmlformats.org/drawingml/2006/main" noChangeAspect="1"/>
-            </wp:cNvGraphicFramePr>
-            <a:graphic xmlns:a="http://schemas.openxmlformats.org/drawingml/2006/main">
-              <a:graphicData uri="http://schemas.openxmlformats.org/drawingml/2006/picture">
-                <pic:pic xmlns:pic="http://schemas.openxmlformats.org/drawingml/2006/picture">
-                  <pic:nvPicPr>
-                    <pic:cNvPr id="1" name=""/>
-                    <pic:cNvPicPr/>
-                  </pic:nvPicPr>
-                  <pic:blipFill rotWithShape="1">
-                    <a:blip r:embed="rId5"/>
-                    <a:srcRect l="804" r="1"/>
-                    <a:stretch/>
-                  </pic:blipFill>
-                  <pic:spPr bwMode="auto">
-                    <a:xfrm>
-                      <a:off x="0" y="0"/>
-                      <a:ext cx="1880498" cy="2114845"/>
-                    </a:xfrm>
-                    <a:prstGeom prst="rect">
-                      <a:avLst/>
-                    </a:prstGeom>
-                    <a:ln>
-                      <a:noFill/>
-                    </a:ln>
-                    <a:extLst>
-                      <a:ext uri="{53640926-AAD7-44D8-BBD7-CCE9431645EC}">
-                        <a14:shadowObscured xmlns:a14="http://schemas.microsoft.com/office/drawing/2010/main"/>
-                      </a:ext>
-                    </a:extLst>
-                  </pic:spPr>
-                </pic:pic>
-              </a:graphicData>
-            </a:graphic>
-          </wp:inline>
-        </w:drawing>
+        <w:t>x=</w:t>
+      </w:r>
+      <w:r>
+        <w:rPr>
+          <w:rFonts w:ascii="Times New Roman" w:hAnsi="Times New Roman" w:cs="Times New Roman"/>
+          <w:sz w:val="28"/>
+          <w:szCs w:val="28"/>
+        </w:rPr>
+        <w:t>34</w:t>
+      </w:r>
+      <w:r>
+        <w:rPr>
+          <w:rFonts w:ascii="Times New Roman" w:hAnsi="Times New Roman" w:cs="Times New Roman"/>
+          <w:sz w:val="28"/>
+          <w:szCs w:val="28"/>
+          <w:lang w:val="en-GB"/>
+        </w:rPr>
+        <w:t xml:space="preserve"> </w:t>
       </w:r>
     </w:p>
     <w:p>
@@ -128,66 +84,6 @@
           <w:lang w:val="en-GB"/>
         </w:rPr>
         <w:t xml:space="preserve">y=40 </w:t>
-      </w:r>
-    </w:p>
-    <w:p>
-      <w:pPr>
-        <w:ind w:left="360"/>
-        <w:rPr>
-          <w:rFonts w:ascii="Times New Roman" w:hAnsi="Times New Roman" w:cs="Times New Roman"/>
-          <w:sz w:val="28"/>
-          <w:szCs w:val="28"/>
-          <w:lang w:val="en-GB"/>
-        </w:rPr>
-      </w:pPr>
-      <w:r>
-        <w:rPr>
-          <w:rFonts w:ascii="Times New Roman" w:hAnsi="Times New Roman" w:cs="Times New Roman"/>
-          <w:sz w:val="28"/>
-          <w:szCs w:val="28"/>
-        </w:rPr>
-        <w:drawing>
-          <wp:inline distT="0" distB="0" distL="0" distR="0" wp14:anchorId="706B12E2" wp14:editId="56C06215">
-            <wp:extent cx="1815465" cy="2105025"/>
-            <wp:effectExtent l="0" t="0" r="0" b="0"/>
-            <wp:docPr id="4" name="Рисунок 4"/>
-            <wp:cNvGraphicFramePr>
-              <a:graphicFrameLocks xmlns:a="http://schemas.openxmlformats.org/drawingml/2006/main" noChangeAspect="1"/>
-            </wp:cNvGraphicFramePr>
-            <a:graphic xmlns:a="http://schemas.openxmlformats.org/drawingml/2006/main">
-              <a:graphicData uri="http://schemas.openxmlformats.org/drawingml/2006/picture">
-                <pic:pic xmlns:pic="http://schemas.openxmlformats.org/drawingml/2006/picture">
-                  <pic:nvPicPr>
-                    <pic:cNvPr id="1" name=""/>
-                    <pic:cNvPicPr/>
-                  </pic:nvPicPr>
-                  <pic:blipFill rotWithShape="1">
-                    <a:blip r:embed="rId6"/>
-                    <a:srcRect l="1244"/>
-                    <a:stretch/>
-                  </pic:blipFill>
-                  <pic:spPr bwMode="auto">
-                    <a:xfrm>
-                      <a:off x="0" y="0"/>
-                      <a:ext cx="1815719" cy="2105319"/>
-                    </a:xfrm>
-                    <a:prstGeom prst="rect">
-                      <a:avLst/>
-                    </a:prstGeom>
-                    <a:ln>
-                      <a:noFill/>
-                    </a:ln>
-                    <a:extLst>
-                      <a:ext uri="{53640926-AAD7-44D8-BBD7-CCE9431645EC}">
-                        <a14:shadowObscured xmlns:a14="http://schemas.microsoft.com/office/drawing/2010/main"/>
-                      </a:ext>
-                    </a:extLst>
-                  </pic:spPr>
-                </pic:pic>
-              </a:graphicData>
-            </a:graphic>
-          </wp:inline>
-        </w:drawing>
       </w:r>
     </w:p>
     <w:p>
@@ -316,7 +212,7 @@
                     <pic:cNvPicPr/>
                   </pic:nvPicPr>
                   <pic:blipFill>
-                    <a:blip r:embed="rId7" cstate="print">
+                    <a:blip r:embed="rId5" cstate="print">
                       <a:extLst>
                         <a:ext uri="{28A0092B-C50C-407E-A947-70E740481C1C}">
                           <a14:useLocalDpi xmlns:a14="http://schemas.microsoft.com/office/drawing/2010/main" val="0"/>
@@ -460,7 +356,7 @@
                     <pic:cNvPicPr/>
                   </pic:nvPicPr>
                   <pic:blipFill>
-                    <a:blip r:embed="rId8" cstate="print">
+                    <a:blip r:embed="rId6" cstate="print">
                       <a:extLst>
                         <a:ext uri="{28A0092B-C50C-407E-A947-70E740481C1C}">
                           <a14:useLocalDpi xmlns:a14="http://schemas.microsoft.com/office/drawing/2010/main" val="0"/>
@@ -508,7 +404,6 @@
           <w:szCs w:val="28"/>
           <w:lang w:val="en-GB"/>
         </w:rPr>
-        <w:lastRenderedPageBreak/>
         <w:t>x</w:t>
       </w:r>
       <w:r>
@@ -560,7 +455,7 @@
           <w:lang w:val="en-GB"/>
         </w:rPr>
         <w:drawing>
-          <wp:inline distT="0" distB="0" distL="0" distR="0" wp14:anchorId="3CDD7323" wp14:editId="64093D10">
+          <wp:inline distT="0" distB="0" distL="0" distR="0" wp14:anchorId="3CDD7323" wp14:editId="24A9EBE4">
             <wp:extent cx="2705100" cy="1699001"/>
             <wp:effectExtent l="0" t="0" r="0" b="0"/>
             <wp:docPr id="11" name="Рисунок 11"/>
@@ -575,7 +470,7 @@
                     <pic:cNvPicPr/>
                   </pic:nvPicPr>
                   <pic:blipFill>
-                    <a:blip r:embed="rId9" cstate="print">
+                    <a:blip r:embed="rId7" cstate="print">
                       <a:extLst>
                         <a:ext uri="{28A0092B-C50C-407E-A947-70E740481C1C}">
                           <a14:useLocalDpi xmlns:a14="http://schemas.microsoft.com/office/drawing/2010/main" val="0"/>

</xml_diff>